<commit_message>
change exprlist to namelist
</commit_message>
<xml_diff>
--- a/python interpreter doc.docx
+++ b/python interpreter doc.docx
@@ -223,219 +223,218 @@
         <w:rPr>
           <w:rFonts w:hint="eastAsia"/>
         </w:rPr>
-        <w:t>以及+=等符号（这里都需要类型</w:t>
+        <w:t>以及+=等符号（这里都需要类型检查）</w:t>
+      </w:r>
+    </w:p>
+    <w:p>
+      <w:pPr>
+        <w:rPr>
+          <w:b/>
+          <w:sz w:val="22"/>
+        </w:rPr>
+      </w:pPr>
+      <w:r>
+        <w:rPr>
+          <w:rFonts w:hint="eastAsia"/>
+          <w:b/>
+          <w:sz w:val="22"/>
+        </w:rPr>
+        <w:t>4.内置函数</w:t>
+      </w:r>
+    </w:p>
+    <w:p>
+      <w:r>
+        <w:rPr>
+          <w:rFonts w:hint="eastAsia"/>
+        </w:rPr>
+        <w:t>类型转换：</w:t>
+      </w:r>
+      <w:r>
+        <w:t>int,float,st</w:t>
+      </w:r>
+      <w:r>
+        <w:rPr>
+          <w:rFonts w:hint="eastAsia"/>
+        </w:rPr>
+        <w:t>r</w:t>
+      </w:r>
+    </w:p>
+    <w:p>
+      <w:r>
+        <w:rPr>
+          <w:rFonts w:hint="eastAsia"/>
+        </w:rPr>
+        <w:t>输入输出：print</w:t>
+      </w:r>
+      <w:r>
+        <w:t>(</w:t>
+      </w:r>
+      <w:r>
+        <w:rPr>
+          <w:rFonts w:hint="eastAsia"/>
+        </w:rPr>
+        <w:t>)</w:t>
+      </w:r>
+      <w:r>
+        <w:t xml:space="preserve"> </w:t>
+      </w:r>
+    </w:p>
+    <w:p>
+      <w:r>
+        <w:rPr>
+          <w:rFonts w:hint="eastAsia"/>
+        </w:rPr>
+        <w:t>循环中：range(</w:t>
+      </w:r>
+      <w:r>
+        <w:t>x)</w:t>
+      </w:r>
+    </w:p>
+    <w:p>
+      <w:pPr>
+        <w:rPr>
+          <w:b/>
+          <w:sz w:val="22"/>
+        </w:rPr>
+      </w:pPr>
+      <w:r>
+        <w:rPr>
+          <w:rFonts w:hint="eastAsia"/>
+          <w:b/>
+          <w:sz w:val="22"/>
+        </w:rPr>
+        <w:t>5</w:t>
+      </w:r>
+      <w:r>
+        <w:rPr>
+          <w:rFonts w:hint="eastAsia"/>
+          <w:b/>
+          <w:sz w:val="22"/>
+        </w:rPr>
+        <w:t>.条件判断</w:t>
+      </w:r>
+    </w:p>
+    <w:p>
+      <w:r>
+        <w:t>i</w:t>
+      </w:r>
+      <w:r>
+        <w:rPr>
+          <w:rFonts w:hint="eastAsia"/>
+        </w:rPr>
+        <w:t>f</w:t>
+      </w:r>
+      <w:r>
+        <w:t>,elif,else</w:t>
+      </w:r>
+    </w:p>
+    <w:p>
+      <w:pPr>
+        <w:rPr>
+          <w:b/>
+          <w:sz w:val="22"/>
+        </w:rPr>
+      </w:pPr>
+      <w:r>
+        <w:rPr>
+          <w:rFonts w:hint="eastAsia"/>
+          <w:b/>
+          <w:sz w:val="22"/>
+        </w:rPr>
+        <w:t>6</w:t>
+      </w:r>
+      <w:r>
+        <w:rPr>
+          <w:b/>
+          <w:sz w:val="22"/>
+        </w:rPr>
+        <w:t>.</w:t>
+      </w:r>
+      <w:r>
+        <w:rPr>
+          <w:rFonts w:hint="eastAsia"/>
+          <w:b/>
+          <w:sz w:val="22"/>
+        </w:rPr>
+        <w:t>循环</w:t>
+      </w:r>
+    </w:p>
+    <w:p>
+      <w:r>
+        <w:t>F</w:t>
+      </w:r>
+      <w:r>
+        <w:rPr>
+          <w:rFonts w:hint="eastAsia"/>
+        </w:rPr>
+        <w:t>or</w:t>
+      </w:r>
+      <w:r>
+        <w:t>… in … ,</w:t>
+      </w:r>
+      <w:r>
+        <w:t xml:space="preserve"> </w:t>
+      </w:r>
+      <w:r>
+        <w:t>while</w:t>
+      </w:r>
+      <w:r>
+        <w:t xml:space="preserve"> </w:t>
+      </w:r>
+      <w:r>
+        <w:rPr>
+          <w:rFonts w:hint="eastAsia"/>
+        </w:rPr>
+        <w:t>,</w:t>
+      </w:r>
+      <w:r>
+        <w:t xml:space="preserve"> break , continue</w:t>
+      </w:r>
+    </w:p>
+    <w:p>
+      <w:pPr>
+        <w:rPr>
+          <w:b/>
+          <w:sz w:val="22"/>
+        </w:rPr>
+      </w:pPr>
+      <w:r>
+        <w:rPr>
+          <w:rFonts w:hint="eastAsia"/>
+          <w:b/>
+          <w:sz w:val="22"/>
+        </w:rPr>
+        <w:t>7</w:t>
+      </w:r>
+      <w:r>
+        <w:rPr>
+          <w:rFonts w:hint="eastAsia"/>
+          <w:b/>
+          <w:sz w:val="22"/>
+        </w:rPr>
+        <w:t>.函数调用与定义</w:t>
+      </w:r>
+    </w:p>
+    <w:p>
+      <w:pPr>
+        <w:rPr>
+          <w:rFonts w:hint="eastAsia"/>
+        </w:rPr>
+      </w:pPr>
+      <w:r>
+        <w:t>D</w:t>
+      </w:r>
+      <w:r>
+        <w:rPr>
+          <w:rFonts w:hint="eastAsia"/>
+        </w:rPr>
+        <w:t>ef</w:t>
+      </w:r>
+      <w:r>
+        <w:t xml:space="preserve"> </w:t>
       </w:r>
       <w:bookmarkStart w:id="0" w:name="_GoBack"/>
       <w:bookmarkEnd w:id="0"/>
-      <w:r>
-        <w:rPr>
-          <w:rFonts w:hint="eastAsia"/>
-        </w:rPr>
-        <w:t>检查）</w:t>
-      </w:r>
-    </w:p>
-    <w:p>
-      <w:pPr>
-        <w:rPr>
-          <w:b/>
-          <w:sz w:val="22"/>
-        </w:rPr>
-      </w:pPr>
-      <w:r>
-        <w:rPr>
-          <w:rFonts w:hint="eastAsia"/>
-          <w:b/>
-          <w:sz w:val="22"/>
-        </w:rPr>
-        <w:t>4.内置函数</w:t>
-      </w:r>
-    </w:p>
-    <w:p>
-      <w:r>
-        <w:rPr>
-          <w:rFonts w:hint="eastAsia"/>
-        </w:rPr>
-        <w:t>类型转换：</w:t>
-      </w:r>
-      <w:r>
-        <w:t>int,float,st</w:t>
-      </w:r>
-      <w:r>
-        <w:rPr>
-          <w:rFonts w:hint="eastAsia"/>
-        </w:rPr>
-        <w:t>r</w:t>
-      </w:r>
-    </w:p>
-    <w:p>
-      <w:r>
-        <w:rPr>
-          <w:rFonts w:hint="eastAsia"/>
-        </w:rPr>
-        <w:t>输入输出：print</w:t>
-      </w:r>
-      <w:r>
-        <w:t>(</w:t>
-      </w:r>
-      <w:r>
-        <w:rPr>
-          <w:rFonts w:hint="eastAsia"/>
-        </w:rPr>
-        <w:t>)</w:t>
-      </w:r>
-      <w:r>
-        <w:t xml:space="preserve"> </w:t>
-      </w:r>
-    </w:p>
-    <w:p>
-      <w:r>
-        <w:rPr>
-          <w:rFonts w:hint="eastAsia"/>
-        </w:rPr>
-        <w:t>循环中：range(</w:t>
-      </w:r>
-      <w:r>
-        <w:t>x)</w:t>
-      </w:r>
-    </w:p>
-    <w:p>
-      <w:pPr>
-        <w:rPr>
-          <w:b/>
-          <w:sz w:val="22"/>
-        </w:rPr>
-      </w:pPr>
-      <w:r>
-        <w:rPr>
-          <w:rFonts w:hint="eastAsia"/>
-          <w:b/>
-          <w:sz w:val="22"/>
-        </w:rPr>
-        <w:t>5</w:t>
-      </w:r>
-      <w:r>
-        <w:rPr>
-          <w:rFonts w:hint="eastAsia"/>
-          <w:b/>
-          <w:sz w:val="22"/>
-        </w:rPr>
-        <w:t>.条件判断</w:t>
-      </w:r>
-    </w:p>
-    <w:p>
-      <w:r>
-        <w:t>i</w:t>
-      </w:r>
-      <w:r>
-        <w:rPr>
-          <w:rFonts w:hint="eastAsia"/>
-        </w:rPr>
-        <w:t>f</w:t>
-      </w:r>
-      <w:r>
-        <w:t>,elif,else</w:t>
-      </w:r>
-    </w:p>
-    <w:p>
-      <w:pPr>
-        <w:rPr>
-          <w:b/>
-          <w:sz w:val="22"/>
-        </w:rPr>
-      </w:pPr>
-      <w:r>
-        <w:rPr>
-          <w:rFonts w:hint="eastAsia"/>
-          <w:b/>
-          <w:sz w:val="22"/>
-        </w:rPr>
-        <w:t>6</w:t>
-      </w:r>
-      <w:r>
-        <w:rPr>
-          <w:b/>
-          <w:sz w:val="22"/>
-        </w:rPr>
-        <w:t>.</w:t>
-      </w:r>
-      <w:r>
-        <w:rPr>
-          <w:rFonts w:hint="eastAsia"/>
-          <w:b/>
-          <w:sz w:val="22"/>
-        </w:rPr>
-        <w:t>循环</w:t>
-      </w:r>
-    </w:p>
-    <w:p>
-      <w:r>
-        <w:t>F</w:t>
-      </w:r>
-      <w:r>
-        <w:rPr>
-          <w:rFonts w:hint="eastAsia"/>
-        </w:rPr>
-        <w:t>or</w:t>
-      </w:r>
-      <w:r>
-        <w:t>… in … ,</w:t>
-      </w:r>
-      <w:r>
-        <w:t xml:space="preserve"> </w:t>
-      </w:r>
-      <w:r>
-        <w:t>while</w:t>
-      </w:r>
-      <w:r>
-        <w:t xml:space="preserve"> </w:t>
-      </w:r>
-      <w:r>
-        <w:rPr>
-          <w:rFonts w:hint="eastAsia"/>
-        </w:rPr>
-        <w:t>,</w:t>
-      </w:r>
-      <w:r>
-        <w:t xml:space="preserve"> break , continue</w:t>
-      </w:r>
-    </w:p>
-    <w:p>
-      <w:pPr>
-        <w:rPr>
-          <w:b/>
-          <w:sz w:val="22"/>
-        </w:rPr>
-      </w:pPr>
-      <w:r>
-        <w:rPr>
-          <w:rFonts w:hint="eastAsia"/>
-          <w:b/>
-          <w:sz w:val="22"/>
-        </w:rPr>
-        <w:t>7</w:t>
-      </w:r>
-      <w:r>
-        <w:rPr>
-          <w:rFonts w:hint="eastAsia"/>
-          <w:b/>
-          <w:sz w:val="22"/>
-        </w:rPr>
-        <w:t>.函数调用与定义</w:t>
-      </w:r>
-    </w:p>
-    <w:p>
-      <w:r>
-        <w:rPr>
-          <w:rFonts w:hint="eastAsia"/>
-        </w:rPr>
-        <w:t>d</w:t>
-      </w:r>
-      <w:r>
-        <w:rPr>
-          <w:rFonts w:hint="eastAsia"/>
-        </w:rPr>
-        <w:t>ef</w:t>
-      </w:r>
     </w:p>
     <w:p>
       <w:pPr>
@@ -1284,7 +1283,7 @@
 </file>
 
 <file path=customXml/itemProps1.xml><?xml version="1.0" encoding="utf-8"?>
-<ds:datastoreItem xmlns:ds="http://schemas.openxmlformats.org/officeDocument/2006/customXml" ds:itemID="{C3A445CF-F798-452B-B3ED-D8AE8A074A96}">
+<ds:datastoreItem xmlns:ds="http://schemas.openxmlformats.org/officeDocument/2006/customXml" ds:itemID="{33EDD138-A60D-41D5-B72E-BC77C9D45BA4}">
   <ds:schemaRefs>
     <ds:schemaRef ds:uri="http://schemas.openxmlformats.org/officeDocument/2006/bibliography"/>
   </ds:schemaRefs>

</xml_diff>